<commit_message>
Begin testing/Search Page Updates
- Search Page, re-calibrated search page size to fit entire width of
page. Product items size still being calibrated.
</commit_message>
<xml_diff>
--- a/Build Files/testing - Results_BugList.docx
+++ b/Build Files/testing - Results_BugList.docx
@@ -4,6 +4,29 @@
   <w:body>
     <w:p>
       <w:pPr>
+        <w:pStyle w:val="ListParagraph"/>
+        <w:numPr>
+          <w:ilvl w:val="0"/>
+          <w:numId w:val="5"/>
+        </w:numPr>
+        <w:rPr>
+          <w:u w:val="single"/>
+        </w:rPr>
+      </w:pPr>
+      <w:r>
+        <w:rPr>
+          <w:u w:val="single"/>
+        </w:rPr>
+        <w:t>Me:</w:t>
+      </w:r>
+    </w:p>
+    <w:p>
+      <w:pPr>
+        <w:pStyle w:val="ListParagraph"/>
+        <w:numPr>
+          <w:ilvl w:val="2"/>
+          <w:numId w:val="5"/>
+        </w:numPr>
         <w:rPr>
           <w:u w:val="single"/>
         </w:rPr>
@@ -19,30 +42,9 @@
       <w:pPr>
         <w:pStyle w:val="ListParagraph"/>
         <w:numPr>
-          <w:ilvl w:val="0"/>
-          <w:numId w:val="3"/>
+          <w:ilvl w:val="2"/>
+          <w:numId w:val="5"/>
         </w:numPr>
-      </w:pPr>
-      <w:r>
-        <w:t>Search page: Recent searches section is not updating with recent search strings.</w:t>
-      </w:r>
-    </w:p>
-    <w:p>
-      <w:pPr>
-        <w:pStyle w:val="ListParagraph"/>
-        <w:numPr>
-          <w:ilvl w:val="0"/>
-          <w:numId w:val="3"/>
-        </w:numPr>
-      </w:pPr>
-      <w:r>
-        <w:t>Homepage: Whenever homepage link is clicked from another page, the category images do not appear. They appear on load normally but not when the page is returned to. Clicking the link again causes the categories to show.</w:t>
-      </w:r>
-    </w:p>
-    <w:p/>
-    <w:p/>
-    <w:p>
-      <w:pPr>
         <w:rPr>
           <w:u w:val="single"/>
         </w:rPr>
@@ -56,6 +58,62 @@
     </w:p>
     <w:p>
       <w:pPr>
+        <w:pStyle w:val="ListParagraph"/>
+        <w:numPr>
+          <w:ilvl w:val="2"/>
+          <w:numId w:val="5"/>
+        </w:numPr>
+        <w:rPr>
+          <w:u w:val="single"/>
+        </w:rPr>
+      </w:pPr>
+      <w:r>
+        <w:rPr>
+          <w:u w:val="single"/>
+        </w:rPr>
+        <w:t>Still being Built:</w:t>
+      </w:r>
+    </w:p>
+    <w:p>
+      <w:pPr>
+        <w:pStyle w:val="ListParagraph"/>
+        <w:numPr>
+          <w:ilvl w:val="4"/>
+          <w:numId w:val="5"/>
+        </w:numPr>
+        <w:rPr>
+          <w:u w:val="single"/>
+        </w:rPr>
+      </w:pPr>
+      <w:r>
+        <w:rPr>
+          <w:u w:val="single"/>
+        </w:rPr>
+        <w:t xml:space="preserve">Category Page(s): </w:t>
+      </w:r>
+    </w:p>
+    <w:p>
+      <w:pPr>
+        <w:pStyle w:val="ListParagraph"/>
+        <w:numPr>
+          <w:ilvl w:val="5"/>
+          <w:numId w:val="5"/>
+        </w:numPr>
+      </w:pPr>
+      <w:r>
+        <w:t xml:space="preserve">Filtered </w:t>
+      </w:r>
+      <w:r>
+        <w:t>search still work in progress.</w:t>
+      </w:r>
+    </w:p>
+    <w:p>
+      <w:pPr>
+        <w:pStyle w:val="ListParagraph"/>
+        <w:numPr>
+          <w:ilvl w:val="4"/>
+          <w:numId w:val="5"/>
+        </w:numPr>
         <w:rPr>
           <w:u w:val="single"/>
         </w:rPr>
@@ -71,210 +129,27 @@
       <w:pPr>
         <w:pStyle w:val="ListParagraph"/>
         <w:numPr>
-          <w:ilvl w:val="0"/>
-          <w:numId w:val="2"/>
+          <w:ilvl w:val="4"/>
+          <w:numId w:val="5"/>
         </w:numPr>
+        <w:rPr>
+          <w:u w:val="single"/>
+        </w:rPr>
       </w:pPr>
       <w:r>
-        <w:t>My account link (secure transfer) links back to original site.</w:t>
-      </w:r>
-    </w:p>
-    <w:p/>
-    <w:p/>
-    <w:p>
-      <w:pPr>
-        <w:rPr>
-          <w:u w:val="single"/>
-        </w:rPr>
-      </w:pPr>
-      <w:r>
-        <w:rPr>
-          <w:u w:val="single"/>
-        </w:rPr>
-        <w:t>Still being Built:</w:t>
+        <w:rPr>
+          <w:u w:val="single"/>
+        </w:rPr>
+        <w:t>Footer:</w:t>
       </w:r>
     </w:p>
     <w:p>
       <w:pPr>
-        <w:rPr>
-          <w:u w:val="single"/>
-        </w:rPr>
-      </w:pPr>
-      <w:r>
-        <w:rPr>
-          <w:u w:val="single"/>
-        </w:rPr>
-        <w:t>Header:</w:t>
-      </w:r>
-    </w:p>
-    <w:p>
-      <w:pPr>
         <w:pStyle w:val="ListParagraph"/>
         <w:numPr>
-          <w:ilvl w:val="0"/>
-          <w:numId w:val="1"/>
+          <w:ilvl w:val="4"/>
+          <w:numId w:val="5"/>
         </w:numPr>
-      </w:pPr>
-      <w:r>
-        <w:t>About us page is blank.</w:t>
-      </w:r>
-    </w:p>
-    <w:p>
-      <w:pPr>
-        <w:pStyle w:val="ListParagraph"/>
-        <w:numPr>
-          <w:ilvl w:val="0"/>
-          <w:numId w:val="1"/>
-        </w:numPr>
-      </w:pPr>
-      <w:r>
-        <w:t>Contact information page is blank.</w:t>
-      </w:r>
-    </w:p>
-    <w:p>
-      <w:pPr>
-        <w:pStyle w:val="ListParagraph"/>
-        <w:numPr>
-          <w:ilvl w:val="0"/>
-          <w:numId w:val="1"/>
-        </w:numPr>
-      </w:pPr>
-      <w:r>
-        <w:t>FAQ is blank.</w:t>
-      </w:r>
-    </w:p>
-    <w:p>
-      <w:pPr>
-        <w:pStyle w:val="ListParagraph"/>
-        <w:numPr>
-          <w:ilvl w:val="0"/>
-          <w:numId w:val="1"/>
-        </w:numPr>
-      </w:pPr>
-      <w:r>
-        <w:t>Payment Policy is blank.</w:t>
-      </w:r>
-    </w:p>
-    <w:p>
-      <w:pPr>
-        <w:pStyle w:val="ListParagraph"/>
-        <w:numPr>
-          <w:ilvl w:val="0"/>
-          <w:numId w:val="1"/>
-        </w:numPr>
-      </w:pPr>
-      <w:r>
-        <w:t>Privacy statement is the default.</w:t>
-      </w:r>
-    </w:p>
-    <w:p>
-      <w:pPr>
-        <w:pStyle w:val="ListParagraph"/>
-        <w:numPr>
-          <w:ilvl w:val="0"/>
-          <w:numId w:val="1"/>
-        </w:numPr>
-      </w:pPr>
-      <w:r>
-        <w:t>Return Policy is blank.</w:t>
-      </w:r>
-    </w:p>
-    <w:p>
-      <w:pPr>
-        <w:pStyle w:val="ListParagraph"/>
-        <w:numPr>
-          <w:ilvl w:val="0"/>
-          <w:numId w:val="1"/>
-        </w:numPr>
-      </w:pPr>
-      <w:r>
-        <w:t>Shipping I</w:t>
-      </w:r>
-      <w:r>
-        <w:t>nformation is blank.</w:t>
-      </w:r>
-    </w:p>
-    <w:p>
-      <w:pPr>
-        <w:pStyle w:val="ListParagraph"/>
-        <w:numPr>
-          <w:ilvl w:val="0"/>
-          <w:numId w:val="1"/>
-        </w:numPr>
-      </w:pPr>
-      <w:r>
-        <w:t>see details link needs to be linked.</w:t>
-      </w:r>
-    </w:p>
-    <w:p>
-      <w:pPr>
-        <w:rPr>
-          <w:u w:val="single"/>
-        </w:rPr>
-      </w:pPr>
-      <w:r>
-        <w:rPr>
-          <w:u w:val="single"/>
-        </w:rPr>
-        <w:t>Footer</w:t>
-      </w:r>
-      <w:r>
-        <w:rPr>
-          <w:u w:val="single"/>
-        </w:rPr>
-        <w:t>:</w:t>
-      </w:r>
-    </w:p>
-    <w:p>
-      <w:pPr>
-        <w:pStyle w:val="ListParagraph"/>
-        <w:numPr>
-          <w:ilvl w:val="0"/>
-          <w:numId w:val="1"/>
-        </w:numPr>
-      </w:pPr>
-      <w:r>
-        <w:t>10% off club needs to be linked.</w:t>
-      </w:r>
-    </w:p>
-    <w:p>
-      <w:pPr>
-        <w:pStyle w:val="ListParagraph"/>
-        <w:numPr>
-          <w:ilvl w:val="0"/>
-          <w:numId w:val="1"/>
-        </w:numPr>
-      </w:pPr>
-      <w:r>
-        <w:t>Rules of Chess needs to be linked.</w:t>
-      </w:r>
-    </w:p>
-    <w:p>
-      <w:pPr>
-        <w:pStyle w:val="ListParagraph"/>
-        <w:numPr>
-          <w:ilvl w:val="0"/>
-          <w:numId w:val="1"/>
-        </w:numPr>
-      </w:pPr>
-      <w:r>
-        <w:t>FIDE Laws of Chess needs to be linked.</w:t>
-      </w:r>
-    </w:p>
-    <w:p>
-      <w:pPr>
-        <w:pStyle w:val="ListParagraph"/>
-        <w:numPr>
-          <w:ilvl w:val="0"/>
-          <w:numId w:val="1"/>
-        </w:numPr>
-      </w:pPr>
-      <w:r>
-        <w:t>Newsletter needs to be linked.</w:t>
-      </w:r>
-    </w:p>
-    <w:p>
-      <w:pPr>
         <w:rPr>
           <w:u w:val="single"/>
         </w:rPr>
@@ -291,25 +166,20 @@
         <w:pStyle w:val="ListParagraph"/>
         <w:numPr>
           <w:ilvl w:val="0"/>
-          <w:numId w:val="1"/>
+          <w:numId w:val="5"/>
         </w:numPr>
+        <w:rPr>
+          <w:u w:val="single"/>
+        </w:rPr>
       </w:pPr>
       <w:r>
-        <w:t>Wood chess sets with boards category needs image but is linked.</w:t>
+        <w:rPr>
+          <w:u w:val="single"/>
+        </w:rPr>
+        <w:t>Jeff:</w:t>
       </w:r>
     </w:p>
-    <w:p>
-      <w:pPr>
-        <w:pStyle w:val="ListParagraph"/>
-        <w:numPr>
-          <w:ilvl w:val="0"/>
-          <w:numId w:val="1"/>
-        </w:numPr>
-      </w:pPr>
-      <w:r>
-        <w:t>Metal chess sets category needs image but is linked.</w:t>
-      </w:r>
-    </w:p>
+    <w:p/>
     <w:p>
       <w:pPr>
         <w:pStyle w:val="ListParagraph"/>
@@ -505,6 +375,118 @@
     </w:lvl>
   </w:abstractNum>
   <w:abstractNum w:abstractNumId="1">
+    <w:nsid w:val="0B160BBD"/>
+    <w:multiLevelType w:val="hybridMultilevel"/>
+    <w:tmpl w:val="ED72C13C"/>
+    <w:lvl w:ilvl="0" w:tplc="1A3A925A">
+      <w:numFmt w:val="bullet"/>
+      <w:lvlText w:val="-"/>
+      <w:lvlJc w:val="left"/>
+      <w:pPr>
+        <w:ind w:left="2520" w:hanging="360"/>
+      </w:pPr>
+      <w:rPr>
+        <w:rFonts w:ascii="Calibri" w:eastAsiaTheme="minorHAnsi" w:hAnsi="Calibri" w:cstheme="minorBidi" w:hint="default"/>
+      </w:rPr>
+    </w:lvl>
+    <w:lvl w:ilvl="1" w:tplc="04090003" w:tentative="1">
+      <w:start w:val="1"/>
+      <w:numFmt w:val="bullet"/>
+      <w:lvlText w:val="o"/>
+      <w:lvlJc w:val="left"/>
+      <w:pPr>
+        <w:ind w:left="3240" w:hanging="360"/>
+      </w:pPr>
+      <w:rPr>
+        <w:rFonts w:ascii="Courier New" w:hAnsi="Courier New" w:cs="Courier New" w:hint="default"/>
+      </w:rPr>
+    </w:lvl>
+    <w:lvl w:ilvl="2" w:tplc="04090005" w:tentative="1">
+      <w:start w:val="1"/>
+      <w:numFmt w:val="bullet"/>
+      <w:lvlText w:val=""/>
+      <w:lvlJc w:val="left"/>
+      <w:pPr>
+        <w:ind w:left="3960" w:hanging="360"/>
+      </w:pPr>
+      <w:rPr>
+        <w:rFonts w:ascii="Wingdings" w:hAnsi="Wingdings" w:hint="default"/>
+      </w:rPr>
+    </w:lvl>
+    <w:lvl w:ilvl="3" w:tplc="04090001" w:tentative="1">
+      <w:start w:val="1"/>
+      <w:numFmt w:val="bullet"/>
+      <w:lvlText w:val=""/>
+      <w:lvlJc w:val="left"/>
+      <w:pPr>
+        <w:ind w:left="4680" w:hanging="360"/>
+      </w:pPr>
+      <w:rPr>
+        <w:rFonts w:ascii="Symbol" w:hAnsi="Symbol" w:hint="default"/>
+      </w:rPr>
+    </w:lvl>
+    <w:lvl w:ilvl="4" w:tplc="04090003" w:tentative="1">
+      <w:start w:val="1"/>
+      <w:numFmt w:val="bullet"/>
+      <w:lvlText w:val="o"/>
+      <w:lvlJc w:val="left"/>
+      <w:pPr>
+        <w:ind w:left="5400" w:hanging="360"/>
+      </w:pPr>
+      <w:rPr>
+        <w:rFonts w:ascii="Courier New" w:hAnsi="Courier New" w:cs="Courier New" w:hint="default"/>
+      </w:rPr>
+    </w:lvl>
+    <w:lvl w:ilvl="5" w:tplc="04090005" w:tentative="1">
+      <w:start w:val="1"/>
+      <w:numFmt w:val="bullet"/>
+      <w:lvlText w:val=""/>
+      <w:lvlJc w:val="left"/>
+      <w:pPr>
+        <w:ind w:left="6120" w:hanging="360"/>
+      </w:pPr>
+      <w:rPr>
+        <w:rFonts w:ascii="Wingdings" w:hAnsi="Wingdings" w:hint="default"/>
+      </w:rPr>
+    </w:lvl>
+    <w:lvl w:ilvl="6" w:tplc="04090001" w:tentative="1">
+      <w:start w:val="1"/>
+      <w:numFmt w:val="bullet"/>
+      <w:lvlText w:val=""/>
+      <w:lvlJc w:val="left"/>
+      <w:pPr>
+        <w:ind w:left="6840" w:hanging="360"/>
+      </w:pPr>
+      <w:rPr>
+        <w:rFonts w:ascii="Symbol" w:hAnsi="Symbol" w:hint="default"/>
+      </w:rPr>
+    </w:lvl>
+    <w:lvl w:ilvl="7" w:tplc="04090003" w:tentative="1">
+      <w:start w:val="1"/>
+      <w:numFmt w:val="bullet"/>
+      <w:lvlText w:val="o"/>
+      <w:lvlJc w:val="left"/>
+      <w:pPr>
+        <w:ind w:left="7560" w:hanging="360"/>
+      </w:pPr>
+      <w:rPr>
+        <w:rFonts w:ascii="Courier New" w:hAnsi="Courier New" w:cs="Courier New" w:hint="default"/>
+      </w:rPr>
+    </w:lvl>
+    <w:lvl w:ilvl="8" w:tplc="04090005" w:tentative="1">
+      <w:start w:val="1"/>
+      <w:numFmt w:val="bullet"/>
+      <w:lvlText w:val=""/>
+      <w:lvlJc w:val="left"/>
+      <w:pPr>
+        <w:ind w:left="8280" w:hanging="360"/>
+      </w:pPr>
+      <w:rPr>
+        <w:rFonts w:ascii="Wingdings" w:hAnsi="Wingdings" w:hint="default"/>
+      </w:rPr>
+    </w:lvl>
+  </w:abstractNum>
+  <w:abstractNum w:abstractNumId="2">
     <w:nsid w:val="390F35D5"/>
     <w:multiLevelType w:val="hybridMultilevel"/>
     <w:tmpl w:val="7862B158"/>
@@ -616,7 +598,93 @@
       </w:rPr>
     </w:lvl>
   </w:abstractNum>
-  <w:abstractNum w:abstractNumId="2">
+  <w:abstractNum w:abstractNumId="3">
+    <w:nsid w:val="42992EC0"/>
+    <w:multiLevelType w:val="multilevel"/>
+    <w:tmpl w:val="0409001D"/>
+    <w:lvl w:ilvl="0">
+      <w:start w:val="1"/>
+      <w:numFmt w:val="decimal"/>
+      <w:lvlText w:val="%1)"/>
+      <w:lvlJc w:val="left"/>
+      <w:pPr>
+        <w:ind w:left="360" w:hanging="360"/>
+      </w:pPr>
+    </w:lvl>
+    <w:lvl w:ilvl="1">
+      <w:start w:val="1"/>
+      <w:numFmt w:val="lowerLetter"/>
+      <w:lvlText w:val="%2)"/>
+      <w:lvlJc w:val="left"/>
+      <w:pPr>
+        <w:ind w:left="720" w:hanging="360"/>
+      </w:pPr>
+    </w:lvl>
+    <w:lvl w:ilvl="2">
+      <w:start w:val="1"/>
+      <w:numFmt w:val="lowerRoman"/>
+      <w:lvlText w:val="%3)"/>
+      <w:lvlJc w:val="left"/>
+      <w:pPr>
+        <w:ind w:left="1080" w:hanging="360"/>
+      </w:pPr>
+    </w:lvl>
+    <w:lvl w:ilvl="3">
+      <w:start w:val="1"/>
+      <w:numFmt w:val="decimal"/>
+      <w:lvlText w:val="(%4)"/>
+      <w:lvlJc w:val="left"/>
+      <w:pPr>
+        <w:ind w:left="1440" w:hanging="360"/>
+      </w:pPr>
+    </w:lvl>
+    <w:lvl w:ilvl="4">
+      <w:start w:val="1"/>
+      <w:numFmt w:val="lowerLetter"/>
+      <w:lvlText w:val="(%5)"/>
+      <w:lvlJc w:val="left"/>
+      <w:pPr>
+        <w:ind w:left="1800" w:hanging="360"/>
+      </w:pPr>
+    </w:lvl>
+    <w:lvl w:ilvl="5">
+      <w:start w:val="1"/>
+      <w:numFmt w:val="lowerRoman"/>
+      <w:lvlText w:val="(%6)"/>
+      <w:lvlJc w:val="left"/>
+      <w:pPr>
+        <w:ind w:left="2160" w:hanging="360"/>
+      </w:pPr>
+    </w:lvl>
+    <w:lvl w:ilvl="6">
+      <w:start w:val="1"/>
+      <w:numFmt w:val="decimal"/>
+      <w:lvlText w:val="%7."/>
+      <w:lvlJc w:val="left"/>
+      <w:pPr>
+        <w:ind w:left="2520" w:hanging="360"/>
+      </w:pPr>
+    </w:lvl>
+    <w:lvl w:ilvl="7">
+      <w:start w:val="1"/>
+      <w:numFmt w:val="lowerLetter"/>
+      <w:lvlText w:val="%8."/>
+      <w:lvlJc w:val="left"/>
+      <w:pPr>
+        <w:ind w:left="2880" w:hanging="360"/>
+      </w:pPr>
+    </w:lvl>
+    <w:lvl w:ilvl="8">
+      <w:start w:val="1"/>
+      <w:numFmt w:val="lowerRoman"/>
+      <w:lvlText w:val="%9."/>
+      <w:lvlJc w:val="left"/>
+      <w:pPr>
+        <w:ind w:left="3240" w:hanging="360"/>
+      </w:pPr>
+    </w:lvl>
+  </w:abstractNum>
+  <w:abstractNum w:abstractNumId="4">
     <w:nsid w:val="59735676"/>
     <w:multiLevelType w:val="hybridMultilevel"/>
     <w:tmpl w:val="9190AA46"/>
@@ -729,13 +797,19 @@
     </w:lvl>
   </w:abstractNum>
   <w:num w:numId="1">
-    <w:abstractNumId w:val="1"/>
+    <w:abstractNumId w:val="2"/>
   </w:num>
   <w:num w:numId="2">
     <w:abstractNumId w:val="0"/>
   </w:num>
   <w:num w:numId="3">
-    <w:abstractNumId w:val="2"/>
+    <w:abstractNumId w:val="4"/>
+  </w:num>
+  <w:num w:numId="4">
+    <w:abstractNumId w:val="1"/>
+  </w:num>
+  <w:num w:numId="5">
+    <w:abstractNumId w:val="3"/>
   </w:num>
 </w:numbering>
 </file>

</xml_diff>